<commit_message>
Documentation And Bug Fixies
</commit_message>
<xml_diff>
--- a/Documentation/Architecture Document.docx
+++ b/Documentation/Architecture Document.docx
@@ -725,21 +725,7 @@
                 <w:shd w:val="clear" w:color="auto" w:fill="FFFFFF"/>
                 <w:lang w:val="en-150"/>
               </w:rPr>
-              <w:t>The app does not provide</w:t>
-            </w:r>
-            <w:r>
-              <w:rPr>
-                <w:shd w:val="clear" w:color="auto" w:fill="FFFFFF"/>
-                <w:lang w:val="en-150"/>
-              </w:rPr>
-              <w:t xml:space="preserve"> licensed</w:t>
-            </w:r>
-            <w:r>
-              <w:rPr>
-                <w:shd w:val="clear" w:color="auto" w:fill="FFFFFF"/>
-                <w:lang w:val="en-150"/>
-              </w:rPr>
-              <w:t xml:space="preserve"> music</w:t>
+              <w:t>The app does not provide licensed music</w:t>
             </w:r>
           </w:p>
         </w:tc>
@@ -1040,31 +1026,29 @@
       <w:bookmarkStart w:id="4" w:name="_Toc84625344"/>
       <w:r>
         <w:rPr>
+          <w:lang w:val="en-150"/>
+        </w:rPr>
+        <w:lastRenderedPageBreak/>
+        <w:t>UML diagram</w:t>
+      </w:r>
+      <w:bookmarkEnd w:id="4"/>
+    </w:p>
+    <w:p>
+      <w:pPr>
+        <w:rPr>
+          <w:lang w:val="en-150"/>
+        </w:rPr>
+      </w:pPr>
+      <w:r>
+        <w:rPr>
           <w:noProof/>
           <w:lang w:val="en-150"/>
         </w:rPr>
-        <w:lastRenderedPageBreak/>
         <w:drawing>
-          <wp:anchor distT="0" distB="0" distL="114300" distR="114300" simplePos="0" relativeHeight="251659264" behindDoc="1" locked="0" layoutInCell="1" allowOverlap="1" wp14:anchorId="63918CEE" wp14:editId="61D884A3">
-            <wp:simplePos x="0" y="0"/>
-            <wp:positionH relativeFrom="page">
-              <wp:align>left</wp:align>
-            </wp:positionH>
-            <wp:positionV relativeFrom="paragraph">
-              <wp:posOffset>297785</wp:posOffset>
-            </wp:positionV>
-            <wp:extent cx="7564755" cy="4709795"/>
-            <wp:effectExtent l="0" t="0" r="0" b="0"/>
-            <wp:wrapThrough wrapText="bothSides">
-              <wp:wrapPolygon edited="0">
-                <wp:start x="0" y="0"/>
-                <wp:lineTo x="0" y="21492"/>
-                <wp:lineTo x="21540" y="21492"/>
-                <wp:lineTo x="21540" y="0"/>
-                <wp:lineTo x="0" y="0"/>
-              </wp:wrapPolygon>
-            </wp:wrapThrough>
-            <wp:docPr id="5" name="Picture 5" descr="Diagram, schematic&#10;&#10;Description automatically generated"/>
+          <wp:inline distT="0" distB="0" distL="0" distR="0" wp14:anchorId="64863098" wp14:editId="0B032059">
+            <wp:extent cx="5724525" cy="6010275"/>
+            <wp:effectExtent l="0" t="0" r="9525" b="9525"/>
+            <wp:docPr id="3" name="Picture 3" descr="Diagram&#10;&#10;Description automatically generated"/>
             <wp:cNvGraphicFramePr>
               <a:graphicFrameLocks xmlns:a="http://schemas.openxmlformats.org/drawingml/2006/main" noChangeAspect="1"/>
             </wp:cNvGraphicFramePr>
@@ -1072,13 +1056,13 @@
               <a:graphicData uri="http://schemas.openxmlformats.org/drawingml/2006/picture">
                 <pic:pic xmlns:pic="http://schemas.openxmlformats.org/drawingml/2006/picture">
                   <pic:nvPicPr>
-                    <pic:cNvPr id="5" name="Picture 5" descr="Diagram, schematic&#10;&#10;Description automatically generated"/>
+                    <pic:cNvPr id="3" name="Picture 3" descr="Diagram&#10;&#10;Description automatically generated"/>
                     <pic:cNvPicPr>
                       <a:picLocks noChangeAspect="1" noChangeArrowheads="1"/>
                     </pic:cNvPicPr>
                   </pic:nvPicPr>
                   <pic:blipFill>
-                    <a:blip r:embed="rId7">
+                    <a:blip r:embed="rId7" cstate="print">
                       <a:extLst>
                         <a:ext uri="{28A0092B-C50C-407E-A947-70E740481C1C}">
                           <a14:useLocalDpi xmlns:a14="http://schemas.microsoft.com/office/drawing/2010/main" val="0"/>
@@ -1093,7 +1077,7 @@
                   <pic:spPr bwMode="auto">
                     <a:xfrm>
                       <a:off x="0" y="0"/>
-                      <a:ext cx="7581070" cy="4720359"/>
+                      <a:ext cx="5724525" cy="6010275"/>
                     </a:xfrm>
                     <a:prstGeom prst="rect">
                       <a:avLst/>
@@ -1106,29 +1090,9 @@
                 </pic:pic>
               </a:graphicData>
             </a:graphic>
-            <wp14:sizeRelH relativeFrom="margin">
-              <wp14:pctWidth>0</wp14:pctWidth>
-            </wp14:sizeRelH>
-            <wp14:sizeRelV relativeFrom="margin">
-              <wp14:pctHeight>0</wp14:pctHeight>
-            </wp14:sizeRelV>
-          </wp:anchor>
+          </wp:inline>
         </w:drawing>
       </w:r>
-      <w:r>
-        <w:rPr>
-          <w:lang w:val="en-150"/>
-        </w:rPr>
-        <w:t>UML diagram</w:t>
-      </w:r>
-      <w:bookmarkEnd w:id="4"/>
-    </w:p>
-    <w:p>
-      <w:pPr>
-        <w:rPr>
-          <w:lang w:val="en-150"/>
-        </w:rPr>
-      </w:pPr>
       <w:r>
         <w:rPr>
           <w:lang w:val="en-150"/>

</xml_diff>

<commit_message>
ERD DIAGRAM AND TESTPLAN
</commit_message>
<xml_diff>
--- a/Documentation/Architecture Document.docx
+++ b/Documentation/Architecture Document.docx
@@ -1102,12 +1102,101 @@
     </w:p>
     <w:p>
       <w:pPr>
+        <w:pStyle w:val="Heading2"/>
+        <w:rPr>
+          <w:lang w:val="en-150"/>
+        </w:rPr>
+      </w:pPr>
+      <w:bookmarkStart w:id="5" w:name="_Toc84625346"/>
+      <w:r>
+        <w:rPr>
+          <w:lang w:val="en-150"/>
+        </w:rPr>
+        <w:lastRenderedPageBreak/>
+        <w:t>ERD diagram</w:t>
+      </w:r>
+    </w:p>
+    <w:p>
+      <w:pPr>
+        <w:rPr>
+          <w:lang w:val="en-150"/>
+        </w:rPr>
+      </w:pPr>
+      <w:r>
+        <w:rPr>
+          <w:noProof/>
+          <w:lang w:val="en-150"/>
+        </w:rPr>
+        <w:drawing>
+          <wp:inline distT="0" distB="0" distL="0" distR="0" wp14:anchorId="0AB8DCEA" wp14:editId="7A215D4C">
+            <wp:extent cx="5943600" cy="5359402"/>
+            <wp:effectExtent l="0" t="0" r="0" b="0"/>
+            <wp:docPr id="5" name="Picture 5"/>
+            <wp:cNvGraphicFramePr>
+              <a:graphicFrameLocks xmlns:a="http://schemas.openxmlformats.org/drawingml/2006/main" noChangeAspect="1"/>
+            </wp:cNvGraphicFramePr>
+            <a:graphic xmlns:a="http://schemas.openxmlformats.org/drawingml/2006/main">
+              <a:graphicData uri="http://schemas.openxmlformats.org/drawingml/2006/picture">
+                <pic:pic xmlns:pic="http://schemas.openxmlformats.org/drawingml/2006/picture">
+                  <pic:nvPicPr>
+                    <pic:cNvPr id="0" name="Picture 1"/>
+                    <pic:cNvPicPr>
+                      <a:picLocks noChangeAspect="1" noChangeArrowheads="1"/>
+                    </pic:cNvPicPr>
+                  </pic:nvPicPr>
+                  <pic:blipFill>
+                    <a:blip r:embed="rId8" cstate="print">
+                      <a:extLst>
+                        <a:ext uri="{28A0092B-C50C-407E-A947-70E740481C1C}">
+                          <a14:useLocalDpi xmlns:a14="http://schemas.microsoft.com/office/drawing/2010/main" val="0"/>
+                        </a:ext>
+                      </a:extLst>
+                    </a:blip>
+                    <a:srcRect/>
+                    <a:stretch>
+                      <a:fillRect/>
+                    </a:stretch>
+                  </pic:blipFill>
+                  <pic:spPr bwMode="auto">
+                    <a:xfrm>
+                      <a:off x="0" y="0"/>
+                      <a:ext cx="5958336" cy="5372690"/>
+                    </a:xfrm>
+                    <a:prstGeom prst="rect">
+                      <a:avLst/>
+                    </a:prstGeom>
+                    <a:noFill/>
+                    <a:ln>
+                      <a:noFill/>
+                    </a:ln>
+                  </pic:spPr>
+                </pic:pic>
+              </a:graphicData>
+            </a:graphic>
+          </wp:inline>
+        </w:drawing>
+      </w:r>
+    </w:p>
+    <w:p>
+      <w:pPr>
+        <w:rPr>
+          <w:lang w:val="en-150"/>
+        </w:rPr>
+      </w:pPr>
+      <w:r>
+        <w:rPr>
+          <w:lang w:val="en-150"/>
+        </w:rPr>
+        <w:br w:type="page"/>
+      </w:r>
+    </w:p>
+    <w:p>
+      <w:pPr>
         <w:pStyle w:val="Heading1"/>
         <w:rPr>
           <w:lang w:val="en-150"/>
         </w:rPr>
       </w:pPr>
-      <w:bookmarkStart w:id="5" w:name="_Toc84625346"/>
       <w:r>
         <w:rPr>
           <w:lang w:val="en-150"/>

</xml_diff>